<commit_message>
Reecriture du rapport (backup).
</commit_message>
<xml_diff>
--- a/Rapport/Projet.docx
+++ b/Rapport/Projet.docx
@@ -124,66 +124,6 @@
         </w:rPr>
         <w:t xml:space="preserve"> | 20/9/22</w:t>
       </w:r>
-    </w:p>
-    <w:p>
-      <w:pPr>
-        <w:spacing w:before="280" w:after="280" w:line="240" w:lineRule="auto"/>
-        <w:jc w:val="both"/>
-        <w:textAlignment w:val="baseline"/>
-        <w:rPr>
-          <w:rFonts w:ascii="Constantia" w:eastAsia="Times New Roman" w:hAnsi="Constantia" w:cs="Times New Roman"/>
-          <w:color w:val="595959"/>
-          <w:lang w:val="fr-FR" w:eastAsia="fr-CA"/>
-        </w:rPr>
-      </w:pPr>
-    </w:p>
-    <w:p>
-      <w:pPr>
-        <w:spacing w:before="280" w:after="280" w:line="240" w:lineRule="auto"/>
-        <w:jc w:val="both"/>
-        <w:textAlignment w:val="baseline"/>
-        <w:rPr>
-          <w:rFonts w:ascii="Constantia" w:eastAsia="Times New Roman" w:hAnsi="Constantia" w:cs="Times New Roman"/>
-          <w:color w:val="595959"/>
-          <w:lang w:val="fr-FR" w:eastAsia="fr-CA"/>
-        </w:rPr>
-      </w:pPr>
-    </w:p>
-    <w:p>
-      <w:pPr>
-        <w:spacing w:before="280" w:after="280" w:line="240" w:lineRule="auto"/>
-        <w:jc w:val="both"/>
-        <w:textAlignment w:val="baseline"/>
-        <w:rPr>
-          <w:rFonts w:ascii="Constantia" w:eastAsia="Times New Roman" w:hAnsi="Constantia" w:cs="Times New Roman"/>
-          <w:color w:val="595959"/>
-          <w:lang w:val="fr-FR" w:eastAsia="fr-CA"/>
-        </w:rPr>
-      </w:pPr>
-    </w:p>
-    <w:p>
-      <w:pPr>
-        <w:spacing w:before="280" w:after="280" w:line="240" w:lineRule="auto"/>
-        <w:jc w:val="both"/>
-        <w:textAlignment w:val="baseline"/>
-        <w:rPr>
-          <w:rFonts w:ascii="Constantia" w:eastAsia="Times New Roman" w:hAnsi="Constantia" w:cs="Times New Roman"/>
-          <w:color w:val="595959"/>
-          <w:lang w:val="fr-FR" w:eastAsia="fr-CA"/>
-        </w:rPr>
-      </w:pPr>
-    </w:p>
-    <w:p>
-      <w:pPr>
-        <w:spacing w:before="280" w:after="280" w:line="240" w:lineRule="auto"/>
-        <w:jc w:val="both"/>
-        <w:textAlignment w:val="baseline"/>
-        <w:rPr>
-          <w:rFonts w:ascii="Constantia" w:eastAsia="Times New Roman" w:hAnsi="Constantia" w:cs="Times New Roman"/>
-          <w:color w:val="595959"/>
-          <w:lang w:val="fr-FR" w:eastAsia="fr-CA"/>
-        </w:rPr>
-      </w:pPr>
     </w:p>
     <w:p>
       <w:pPr>
@@ -252,48 +192,66 @@
           <w:lang w:val="fr-FR" w:eastAsia="fr-CA"/>
         </w:rPr>
       </w:pPr>
+      <w:r>
+        <w:rPr>
+          <w:rFonts w:ascii="Constantia" w:eastAsia="Times New Roman" w:hAnsi="Constantia" w:cs="Times New Roman"/>
+          <w:noProof/>
+          <w:color w:val="595959"/>
+          <w:lang w:eastAsia="fr-CA"/>
+        </w:rPr>
+        <w:drawing>
+          <wp:inline distT="0" distB="0" distL="0" distR="0" wp14:anchorId="1EB4E447" wp14:editId="7C9CC0B1">
+            <wp:extent cx="5143500" cy="3087406"/>
+            <wp:effectExtent l="0" t="0" r="0" b="0"/>
+            <wp:docPr id="2" name="Image 2" descr="C:\TEMP\github\TSO_project\Schémas\arducam_camarray.jpg"/>
+            <wp:cNvGraphicFramePr>
+              <a:graphicFrameLocks xmlns:a="http://schemas.openxmlformats.org/drawingml/2006/main" noChangeAspect="1"/>
+            </wp:cNvGraphicFramePr>
+            <a:graphic xmlns:a="http://schemas.openxmlformats.org/drawingml/2006/main">
+              <a:graphicData uri="http://schemas.openxmlformats.org/drawingml/2006/picture">
+                <pic:pic xmlns:pic="http://schemas.openxmlformats.org/drawingml/2006/picture">
+                  <pic:nvPicPr>
+                    <pic:cNvPr id="0" name="Picture 1" descr="C:\TEMP\github\TSO_project\Schémas\arducam_camarray.jpg"/>
+                    <pic:cNvPicPr>
+                      <a:picLocks noChangeAspect="1" noChangeArrowheads="1"/>
+                    </pic:cNvPicPr>
+                  </pic:nvPicPr>
+                  <pic:blipFill>
+                    <a:blip r:embed="rId7">
+                      <a:extLst>
+                        <a:ext uri="{28A0092B-C50C-407E-A947-70E740481C1C}">
+                          <a14:useLocalDpi xmlns:a14="http://schemas.microsoft.com/office/drawing/2010/main" val="0"/>
+                        </a:ext>
+                      </a:extLst>
+                    </a:blip>
+                    <a:srcRect/>
+                    <a:stretch>
+                      <a:fillRect/>
+                    </a:stretch>
+                  </pic:blipFill>
+                  <pic:spPr bwMode="auto">
+                    <a:xfrm>
+                      <a:off x="0" y="0"/>
+                      <a:ext cx="5161189" cy="3098024"/>
+                    </a:xfrm>
+                    <a:prstGeom prst="rect">
+                      <a:avLst/>
+                    </a:prstGeom>
+                    <a:noFill/>
+                    <a:ln>
+                      <a:noFill/>
+                    </a:ln>
+                  </pic:spPr>
+                </pic:pic>
+              </a:graphicData>
+            </a:graphic>
+          </wp:inline>
+        </w:drawing>
+      </w:r>
     </w:p>
     <w:p>
       <w:pPr>
         <w:spacing w:before="280" w:after="280" w:line="240" w:lineRule="auto"/>
-        <w:jc w:val="both"/>
-        <w:textAlignment w:val="baseline"/>
-        <w:rPr>
-          <w:rFonts w:ascii="Constantia" w:eastAsia="Times New Roman" w:hAnsi="Constantia" w:cs="Times New Roman"/>
-          <w:color w:val="595959"/>
-          <w:lang w:val="fr-FR" w:eastAsia="fr-CA"/>
-        </w:rPr>
-      </w:pPr>
-    </w:p>
-    <w:p>
-      <w:pPr>
-        <w:spacing w:before="280" w:after="280" w:line="240" w:lineRule="auto"/>
-        <w:jc w:val="both"/>
-        <w:textAlignment w:val="baseline"/>
-        <w:rPr>
-          <w:rFonts w:ascii="Constantia" w:eastAsia="Times New Roman" w:hAnsi="Constantia" w:cs="Times New Roman"/>
-          <w:color w:val="595959"/>
-          <w:lang w:val="fr-FR" w:eastAsia="fr-CA"/>
-        </w:rPr>
-      </w:pPr>
-    </w:p>
-    <w:p>
-      <w:pPr>
-        <w:spacing w:beforeAutospacing="1" w:afterAutospacing="1" w:line="240" w:lineRule="auto"/>
-        <w:jc w:val="both"/>
-        <w:textAlignment w:val="baseline"/>
-        <w:rPr>
-          <w:rFonts w:ascii="Constantia" w:eastAsia="Times New Roman" w:hAnsi="Constantia" w:cs="Times New Roman"/>
-          <w:color w:val="007789"/>
-          <w:sz w:val="60"/>
-          <w:szCs w:val="60"/>
-          <w:lang w:eastAsia="fr-CA"/>
-        </w:rPr>
-      </w:pPr>
-    </w:p>
-    <w:p>
-      <w:pPr>
-        <w:spacing w:beforeAutospacing="1" w:afterAutospacing="1" w:line="240" w:lineRule="auto"/>
         <w:jc w:val="both"/>
         <w:textAlignment w:val="baseline"/>
         <w:rPr>
@@ -1044,29 +1002,7 @@
                 <w:noProof/>
                 <w:spacing w:val="5"/>
               </w:rPr>
-              <w:t>Plani</w:t>
-            </w:r>
-            <w:r>
-              <w:rPr>
-                <w:rStyle w:val="Lienhypertexte"/>
-                <w:b/>
-                <w:bCs/>
-                <w:smallCaps/>
-                <w:noProof/>
-                <w:spacing w:val="5"/>
-              </w:rPr>
-              <w:t>f</w:t>
-            </w:r>
-            <w:r>
-              <w:rPr>
-                <w:rStyle w:val="Lienhypertexte"/>
-                <w:b/>
-                <w:bCs/>
-                <w:smallCaps/>
-                <w:noProof/>
-                <w:spacing w:val="5"/>
-              </w:rPr>
-              <w:t>ication</w:t>
+              <w:t>Planification</w:t>
             </w:r>
             <w:r>
               <w:rPr>
@@ -1140,29 +1076,7 @@
                 <w:noProof/>
                 <w:spacing w:val="5"/>
               </w:rPr>
-              <w:t>Référe</w:t>
-            </w:r>
-            <w:r>
-              <w:rPr>
-                <w:rStyle w:val="Lienhypertexte"/>
-                <w:b/>
-                <w:bCs/>
-                <w:smallCaps/>
-                <w:noProof/>
-                <w:spacing w:val="5"/>
-              </w:rPr>
-              <w:t>n</w:t>
-            </w:r>
-            <w:r>
-              <w:rPr>
-                <w:rStyle w:val="Lienhypertexte"/>
-                <w:b/>
-                <w:bCs/>
-                <w:smallCaps/>
-                <w:noProof/>
-                <w:spacing w:val="5"/>
-              </w:rPr>
-              <w:t>ces</w:t>
+              <w:t>Références</w:t>
             </w:r>
             <w:r>
               <w:rPr>
@@ -3229,27 +3143,14 @@
       <w:r>
         <w:t xml:space="preserve">Tableau </w:t>
       </w:r>
-      <w:r>
-        <w:fldChar w:fldCharType="begin"/>
-      </w:r>
-      <w:r>
-        <w:instrText xml:space="preserve"> SEQ Tableau \* ARABIC </w:instrText>
-      </w:r>
-      <w:r>
-        <w:fldChar w:fldCharType="separate"/>
-      </w:r>
-      <w:r>
-        <w:rPr>
-          <w:noProof/>
-        </w:rPr>
-        <w:t>1</w:t>
-      </w:r>
-      <w:r>
-        <w:rPr>
-          <w:noProof/>
-        </w:rPr>
-        <w:fldChar w:fldCharType="end"/>
-      </w:r>
+      <w:fldSimple w:instr=" SEQ Tableau \* ARABIC ">
+        <w:r>
+          <w:rPr>
+            <w:noProof/>
+          </w:rPr>
+          <w:t>1</w:t>
+        </w:r>
+      </w:fldSimple>
       <w:bookmarkEnd w:id="4"/>
       <w:r>
         <w:t>: Identification et description des requis systèmes</w:t>
@@ -5144,15 +5045,7 @@
                 <w:color w:val="595959"/>
                 <w:lang w:eastAsia="fr-CA"/>
               </w:rPr>
-              <w:t>300mm/12</w:t>
-            </w:r>
-            <w:r>
-              <w:rPr>
-                <w:rFonts w:ascii="Constantia" w:eastAsia="Times New Roman" w:hAnsi="Constantia" w:cs="Times New Roman"/>
-                <w:color w:val="595959"/>
-                <w:lang w:eastAsia="fr-CA"/>
-              </w:rPr>
-              <w:t>inch 22pin câbles de caméra</w:t>
+              <w:t>300mm/12inch 22pin câbles de caméra</w:t>
             </w:r>
           </w:p>
         </w:tc>
@@ -5255,15 +5148,7 @@
                 <w:color w:val="595959"/>
                 <w:lang w:eastAsia="fr-CA"/>
               </w:rPr>
-              <w:t>73mm/2.87</w:t>
-            </w:r>
-            <w:r>
-              <w:rPr>
-                <w:rFonts w:ascii="Constantia" w:eastAsia="Times New Roman" w:hAnsi="Constantia" w:cs="Times New Roman"/>
-                <w:color w:val="595959"/>
-                <w:lang w:eastAsia="fr-CA"/>
-              </w:rPr>
-              <w:t>inch 22pin câbles de caméra</w:t>
+              <w:t>73mm/2.87inch 22pin câbles de caméra</w:t>
             </w:r>
           </w:p>
         </w:tc>
@@ -5500,15 +5385,7 @@
                 <w:color w:val="595959"/>
                 <w:lang w:eastAsia="fr-CA"/>
               </w:rPr>
-              <w:t>M2.5</w:t>
-            </w:r>
-            <w:r>
-              <w:rPr>
-                <w:rFonts w:ascii="Constantia" w:eastAsia="Times New Roman" w:hAnsi="Constantia" w:cs="Times New Roman"/>
-                <w:color w:val="595959"/>
-                <w:lang w:eastAsia="fr-CA"/>
-              </w:rPr>
-              <w:t xml:space="preserve"> nylon </w:t>
+              <w:t xml:space="preserve">M2.5 nylon </w:t>
             </w:r>
             <w:proofErr w:type="spellStart"/>
             <w:r>
@@ -5639,39 +5516,7 @@
                 <w:color w:val="595959"/>
                 <w:lang w:eastAsia="fr-CA"/>
               </w:rPr>
-              <w:t>M2.5*6</w:t>
-            </w:r>
-            <w:r>
-              <w:rPr>
-                <w:rFonts w:ascii="Constantia" w:eastAsia="Times New Roman" w:hAnsi="Constantia" w:cs="Times New Roman"/>
-                <w:color w:val="595959"/>
-                <w:lang w:eastAsia="fr-CA"/>
-              </w:rPr>
-              <w:t xml:space="preserve">mm </w:t>
-            </w:r>
-            <w:r>
-              <w:rPr>
-                <w:rFonts w:ascii="Constantia" w:eastAsia="Times New Roman" w:hAnsi="Constantia" w:cs="Times New Roman"/>
-                <w:color w:val="595959"/>
-                <w:lang w:eastAsia="fr-CA"/>
-              </w:rPr>
-              <w:t xml:space="preserve">écrous en </w:t>
-            </w:r>
-            <w:r>
-              <w:rPr>
-                <w:rFonts w:ascii="Constantia" w:eastAsia="Times New Roman" w:hAnsi="Constantia" w:cs="Times New Roman"/>
-                <w:color w:val="595959"/>
-                <w:lang w:eastAsia="fr-CA"/>
-              </w:rPr>
-              <w:t>n</w:t>
-            </w:r>
-            <w:r>
-              <w:rPr>
-                <w:rFonts w:ascii="Constantia" w:eastAsia="Times New Roman" w:hAnsi="Constantia" w:cs="Times New Roman"/>
-                <w:color w:val="595959"/>
-                <w:lang w:eastAsia="fr-CA"/>
-              </w:rPr>
-              <w:t>ylon</w:t>
+              <w:t>M2.5*6mm écrous en nylon</w:t>
             </w:r>
             <w:r>
               <w:rPr>
@@ -5855,37 +5700,22 @@
       <w:r>
         <w:t xml:space="preserve">Tableau </w:t>
       </w:r>
-      <w:r>
-        <w:fldChar w:fldCharType="begin"/>
-      </w:r>
-      <w:r>
-        <w:instrText xml:space="preserve"> SEQ Tableau \* ARABIC </w:instrText>
-      </w:r>
-      <w:r>
-        <w:fldChar w:fldCharType="separate"/>
-      </w:r>
-      <w:r>
-        <w:rPr>
-          <w:noProof/>
-        </w:rPr>
-        <w:t>2</w:t>
-      </w:r>
-      <w:r>
-        <w:rPr>
-          <w:noProof/>
-        </w:rPr>
-        <w:fldChar w:fldCharType="end"/>
-      </w:r>
+      <w:fldSimple w:instr=" SEQ Tableau \* ARABIC ">
+        <w:r>
+          <w:rPr>
+            <w:noProof/>
+          </w:rPr>
+          <w:t>2</w:t>
+        </w:r>
+      </w:fldSimple>
       <w:r>
         <w:t xml:space="preserve">: Identification et </w:t>
       </w:r>
       <w:r>
         <w:t>description des requis matériel</w:t>
       </w:r>
-      <w:bookmarkStart w:id="9" w:name="_GoBack"/>
       <w:bookmarkEnd w:id="7"/>
       <w:bookmarkEnd w:id="8"/>
-      <w:bookmarkEnd w:id="9"/>
     </w:p>
     <w:p>
       <w:pPr>
@@ -6666,9 +6496,9 @@
       <w:pPr>
         <w:pStyle w:val="Lgende"/>
       </w:pPr>
-      <w:bookmarkStart w:id="10" w:name="_Ref51843857"/>
-      <w:bookmarkStart w:id="11" w:name="_Ref51843837"/>
-      <w:bookmarkStart w:id="12" w:name="_Toc51846194"/>
+      <w:bookmarkStart w:id="9" w:name="_Ref51843857"/>
+      <w:bookmarkStart w:id="10" w:name="_Ref51843837"/>
+      <w:bookmarkStart w:id="11" w:name="_Toc51846194"/>
       <w:r>
         <w:t xml:space="preserve">Tableau </w:t>
       </w:r>
@@ -6690,12 +6520,12 @@
       <w:r>
         <w:fldChar w:fldCharType="end"/>
       </w:r>
+      <w:bookmarkEnd w:id="9"/>
+      <w:r>
+        <w:t>: Encodage PWM pour servomoteurs</w:t>
+      </w:r>
       <w:bookmarkEnd w:id="10"/>
-      <w:r>
-        <w:t>: Encodage PWM pour servomoteurs</w:t>
-      </w:r>
       <w:bookmarkEnd w:id="11"/>
-      <w:bookmarkEnd w:id="12"/>
     </w:p>
     <w:p/>
     <w:p>
@@ -6706,14 +6536,14 @@
           <w:rStyle w:val="Rfrenceintense"/>
         </w:rPr>
       </w:pPr>
-      <w:bookmarkStart w:id="13" w:name="_Toc51846228"/>
+      <w:bookmarkStart w:id="12" w:name="_Toc51846228"/>
       <w:r>
         <w:rPr>
           <w:rStyle w:val="Rfrenceintense"/>
         </w:rPr>
         <w:t>Requis logiciels</w:t>
       </w:r>
-      <w:bookmarkEnd w:id="13"/>
+      <w:bookmarkEnd w:id="12"/>
     </w:p>
     <w:p>
       <w:pPr>
@@ -7371,6 +7201,105 @@
             <w:tcW w:w="1665" w:type="dxa"/>
             <w:tcBorders>
               <w:left w:val="single" w:sz="6" w:space="0" w:color="000000"/>
+              <w:right w:val="single" w:sz="6" w:space="0" w:color="000000"/>
+            </w:tcBorders>
+            <w:shd w:val="clear" w:color="auto" w:fill="auto"/>
+          </w:tcPr>
+          <w:p>
+            <w:pPr>
+              <w:spacing w:beforeAutospacing="1" w:afterAutospacing="1" w:line="240" w:lineRule="auto"/>
+              <w:jc w:val="center"/>
+              <w:textAlignment w:val="baseline"/>
+            </w:pPr>
+            <w:r>
+              <w:rPr>
+                <w:rFonts w:ascii="Constantia" w:eastAsia="Times New Roman" w:hAnsi="Constantia" w:cs="Times New Roman"/>
+                <w:color w:val="595959"/>
+                <w:lang w:eastAsia="fr-CA"/>
+              </w:rPr>
+              <w:t> </w:t>
+            </w:r>
+            <w:r>
+              <w:rPr>
+                <w:rFonts w:ascii="Times New Roman" w:eastAsia="Times New Roman" w:hAnsi="Times New Roman" w:cs="Times New Roman"/>
+                <w:color w:val="595959"/>
+                <w:sz w:val="24"/>
+                <w:szCs w:val="24"/>
+                <w:lang w:eastAsia="fr-CA"/>
+              </w:rPr>
+              <w:t>4</w:t>
+            </w:r>
+          </w:p>
+          <w:p>
+            <w:pPr>
+              <w:spacing w:beforeAutospacing="1" w:afterAutospacing="1" w:line="240" w:lineRule="auto"/>
+              <w:jc w:val="center"/>
+              <w:textAlignment w:val="baseline"/>
+            </w:pPr>
+          </w:p>
+        </w:tc>
+        <w:tc>
+          <w:tcPr>
+            <w:tcW w:w="2279" w:type="dxa"/>
+            <w:tcBorders>
+              <w:left w:val="single" w:sz="6" w:space="0" w:color="000000"/>
+              <w:right w:val="single" w:sz="6" w:space="0" w:color="000000"/>
+            </w:tcBorders>
+            <w:shd w:val="clear" w:color="auto" w:fill="auto"/>
+          </w:tcPr>
+          <w:p>
+            <w:pPr>
+              <w:spacing w:beforeAutospacing="1" w:afterAutospacing="1" w:line="240" w:lineRule="auto"/>
+              <w:jc w:val="both"/>
+              <w:textAlignment w:val="baseline"/>
+            </w:pPr>
+            <w:r>
+              <w:rPr>
+                <w:rFonts w:ascii="Times New Roman" w:eastAsia="Times New Roman" w:hAnsi="Times New Roman" w:cs="Times New Roman"/>
+                <w:color w:val="595959"/>
+                <w:sz w:val="24"/>
+                <w:szCs w:val="24"/>
+                <w:lang w:eastAsia="fr-CA"/>
+              </w:rPr>
+              <w:t>GCC</w:t>
+            </w:r>
+          </w:p>
+        </w:tc>
+        <w:tc>
+          <w:tcPr>
+            <w:tcW w:w="4321" w:type="dxa"/>
+            <w:tcBorders>
+              <w:left w:val="single" w:sz="6" w:space="0" w:color="000000"/>
+              <w:right w:val="single" w:sz="6" w:space="0" w:color="000000"/>
+            </w:tcBorders>
+            <w:shd w:val="clear" w:color="auto" w:fill="auto"/>
+          </w:tcPr>
+          <w:p>
+            <w:pPr>
+              <w:keepNext/>
+              <w:spacing w:beforeAutospacing="1" w:afterAutospacing="1" w:line="240" w:lineRule="auto"/>
+              <w:jc w:val="both"/>
+              <w:textAlignment w:val="baseline"/>
+            </w:pPr>
+            <w:r>
+              <w:rPr>
+                <w:rFonts w:ascii="Times New Roman" w:eastAsia="Times New Roman" w:hAnsi="Times New Roman" w:cs="Times New Roman"/>
+                <w:color w:val="595959"/>
+                <w:sz w:val="24"/>
+                <w:szCs w:val="24"/>
+                <w:lang w:eastAsia="fr-CA"/>
+              </w:rPr>
+              <w:t>Utilisé pour le « cross-compile » d’un ESP-IDF personnalisé</w:t>
+            </w:r>
+          </w:p>
+        </w:tc>
+      </w:tr>
+      <w:tr>
+        <w:tc>
+          <w:tcPr>
+            <w:tcW w:w="1665" w:type="dxa"/>
+            <w:tcBorders>
+              <w:left w:val="single" w:sz="6" w:space="0" w:color="000000"/>
               <w:bottom w:val="single" w:sz="6" w:space="0" w:color="000000"/>
               <w:right w:val="single" w:sz="6" w:space="0" w:color="000000"/>
             </w:tcBorders>
@@ -7381,32 +7310,21 @@
               <w:spacing w:beforeAutospacing="1" w:afterAutospacing="1" w:line="240" w:lineRule="auto"/>
               <w:jc w:val="center"/>
               <w:textAlignment w:val="baseline"/>
+              <w:rPr>
+                <w:rFonts w:ascii="Constantia" w:eastAsia="Times New Roman" w:hAnsi="Constantia" w:cs="Times New Roman"/>
+                <w:color w:val="595959"/>
+                <w:lang w:eastAsia="fr-CA"/>
+              </w:rPr>
             </w:pPr>
+            <w:bookmarkStart w:id="13" w:name="_GoBack"/>
             <w:r>
               <w:rPr>
                 <w:rFonts w:ascii="Constantia" w:eastAsia="Times New Roman" w:hAnsi="Constantia" w:cs="Times New Roman"/>
                 <w:color w:val="595959"/>
                 <w:lang w:eastAsia="fr-CA"/>
               </w:rPr>
-              <w:t> </w:t>
-            </w:r>
-            <w:r>
-              <w:rPr>
-                <w:rFonts w:ascii="Times New Roman" w:eastAsia="Times New Roman" w:hAnsi="Times New Roman" w:cs="Times New Roman"/>
-                <w:color w:val="595959"/>
-                <w:sz w:val="24"/>
-                <w:szCs w:val="24"/>
-                <w:lang w:eastAsia="fr-CA"/>
-              </w:rPr>
-              <w:t>4</w:t>
-            </w:r>
-          </w:p>
-          <w:p>
-            <w:pPr>
-              <w:spacing w:beforeAutospacing="1" w:afterAutospacing="1" w:line="240" w:lineRule="auto"/>
-              <w:jc w:val="center"/>
-              <w:textAlignment w:val="baseline"/>
-            </w:pPr>
+              <w:t>5</w:t>
+            </w:r>
           </w:p>
         </w:tc>
         <w:tc>
@@ -7424,8 +7342,6 @@
               <w:spacing w:beforeAutospacing="1" w:afterAutospacing="1" w:line="240" w:lineRule="auto"/>
               <w:jc w:val="both"/>
               <w:textAlignment w:val="baseline"/>
-            </w:pPr>
-            <w:r>
               <w:rPr>
                 <w:rFonts w:ascii="Times New Roman" w:eastAsia="Times New Roman" w:hAnsi="Times New Roman" w:cs="Times New Roman"/>
                 <w:color w:val="595959"/>
@@ -7433,7 +7349,16 @@
                 <w:szCs w:val="24"/>
                 <w:lang w:eastAsia="fr-CA"/>
               </w:rPr>
-              <w:t>GCC</w:t>
+            </w:pPr>
+            <w:r>
+              <w:rPr>
+                <w:rFonts w:ascii="Times New Roman" w:eastAsia="Times New Roman" w:hAnsi="Times New Roman" w:cs="Times New Roman"/>
+                <w:color w:val="595959"/>
+                <w:sz w:val="24"/>
+                <w:szCs w:val="24"/>
+                <w:lang w:eastAsia="fr-CA"/>
+              </w:rPr>
+              <w:t>ROS</w:t>
             </w:r>
           </w:p>
         </w:tc>
@@ -7453,8 +7378,6 @@
               <w:spacing w:beforeAutospacing="1" w:afterAutospacing="1" w:line="240" w:lineRule="auto"/>
               <w:jc w:val="both"/>
               <w:textAlignment w:val="baseline"/>
-            </w:pPr>
-            <w:r>
               <w:rPr>
                 <w:rFonts w:ascii="Times New Roman" w:eastAsia="Times New Roman" w:hAnsi="Times New Roman" w:cs="Times New Roman"/>
                 <w:color w:val="595959"/>
@@ -7462,7 +7385,16 @@
                 <w:szCs w:val="24"/>
                 <w:lang w:eastAsia="fr-CA"/>
               </w:rPr>
-              <w:t>Utilisé pour le « cross-compile » d’un ESP-IDF personnalisé</w:t>
+            </w:pPr>
+            <w:r>
+              <w:rPr>
+                <w:rFonts w:ascii="Times New Roman" w:eastAsia="Times New Roman" w:hAnsi="Times New Roman" w:cs="Times New Roman"/>
+                <w:color w:val="595959"/>
+                <w:sz w:val="24"/>
+                <w:szCs w:val="24"/>
+                <w:lang w:eastAsia="fr-CA"/>
+              </w:rPr>
+              <w:t>Facilite le développement rapide de systèmes</w:t>
             </w:r>
           </w:p>
         </w:tc>
@@ -7474,30 +7406,18 @@
       </w:pPr>
       <w:bookmarkStart w:id="14" w:name="_Ref51843925"/>
       <w:bookmarkStart w:id="15" w:name="_Toc51846195"/>
+      <w:bookmarkEnd w:id="13"/>
       <w:r>
         <w:t xml:space="preserve">Tableau </w:t>
       </w:r>
-      <w:r>
-        <w:fldChar w:fldCharType="begin"/>
-      </w:r>
-      <w:r>
-        <w:instrText xml:space="preserve"> SEQ Tableau \* ARABIC </w:instrText>
-      </w:r>
-      <w:r>
-        <w:fldChar w:fldCharType="separate"/>
-      </w:r>
-      <w:r>
-        <w:rPr>
-          <w:noProof/>
-        </w:rPr>
-        <w:t>4</w:t>
-      </w:r>
-      <w:r>
-        <w:rPr>
-          <w:noProof/>
-        </w:rPr>
-        <w:fldChar w:fldCharType="end"/>
-      </w:r>
+      <w:fldSimple w:instr=" SEQ Tableau \* ARABIC ">
+        <w:r>
+          <w:rPr>
+            <w:noProof/>
+          </w:rPr>
+          <w:t>4</w:t>
+        </w:r>
+      </w:fldSimple>
       <w:bookmarkEnd w:id="14"/>
       <w:r>
         <w:t>:</w:t>
@@ -7620,241 +7540,6 @@
                 <pic:pic xmlns:pic="http://schemas.openxmlformats.org/drawingml/2006/picture">
                   <pic:nvPicPr>
                     <pic:cNvPr id="0" name="Picture 3" descr="U:\Avant-derniere session\Yves\DOC\architectures-SYSTEM.png"/>
-                    <pic:cNvPicPr>
-                      <a:picLocks noChangeAspect="1" noChangeArrowheads="1"/>
-                    </pic:cNvPicPr>
-                  </pic:nvPicPr>
-                  <pic:blipFill>
-                    <a:blip r:embed="rId7">
-                      <a:extLst>
-                        <a:ext uri="{28A0092B-C50C-407E-A947-70E740481C1C}">
-                          <a14:useLocalDpi xmlns:a14="http://schemas.microsoft.com/office/drawing/2010/main" val="0"/>
-                        </a:ext>
-                      </a:extLst>
-                    </a:blip>
-                    <a:srcRect/>
-                    <a:stretch>
-                      <a:fillRect/>
-                    </a:stretch>
-                  </pic:blipFill>
-                  <pic:spPr bwMode="auto">
-                    <a:xfrm>
-                      <a:off x="0" y="0"/>
-                      <a:ext cx="3248025" cy="2295525"/>
-                    </a:xfrm>
-                    <a:prstGeom prst="rect">
-                      <a:avLst/>
-                    </a:prstGeom>
-                    <a:noFill/>
-                    <a:ln>
-                      <a:noFill/>
-                    </a:ln>
-                  </pic:spPr>
-                </pic:pic>
-              </a:graphicData>
-            </a:graphic>
-          </wp:inline>
-        </w:drawing>
-      </w:r>
-    </w:p>
-    <w:p>
-      <w:pPr>
-        <w:pStyle w:val="Lgende"/>
-        <w:jc w:val="both"/>
-        <w:rPr>
-          <w:rFonts w:ascii="Constantia" w:eastAsia="Times New Roman" w:hAnsi="Constantia" w:cs="Times New Roman"/>
-          <w:color w:val="007789"/>
-          <w:sz w:val="32"/>
-          <w:szCs w:val="32"/>
-          <w:lang w:val="fr-FR" w:eastAsia="fr-CA"/>
-        </w:rPr>
-      </w:pPr>
-      <w:bookmarkStart w:id="17" w:name="_Ref51844342"/>
-      <w:bookmarkStart w:id="18" w:name="_Toc51845922"/>
-      <w:r>
-        <w:t xml:space="preserve">Figure </w:t>
-      </w:r>
-      <w:r>
-        <w:fldChar w:fldCharType="begin"/>
-      </w:r>
-      <w:r>
-        <w:instrText xml:space="preserve"> SEQ Figure \* ARABIC </w:instrText>
-      </w:r>
-      <w:r>
-        <w:fldChar w:fldCharType="separate"/>
-      </w:r>
-      <w:r>
-        <w:rPr>
-          <w:noProof/>
-        </w:rPr>
-        <w:t>1</w:t>
-      </w:r>
-      <w:r>
-        <w:rPr>
-          <w:noProof/>
-        </w:rPr>
-        <w:fldChar w:fldCharType="end"/>
-      </w:r>
-      <w:bookmarkEnd w:id="17"/>
-      <w:r>
-        <w:t>: Architecture système</w:t>
-      </w:r>
-      <w:bookmarkEnd w:id="18"/>
-    </w:p>
-    <w:p>
-      <w:pPr>
-        <w:spacing w:beforeAutospacing="1" w:afterAutospacing="1" w:line="240" w:lineRule="auto"/>
-        <w:jc w:val="both"/>
-        <w:textAlignment w:val="baseline"/>
-        <w:rPr>
-          <w:rFonts w:ascii="Constantia" w:eastAsia="Times New Roman" w:hAnsi="Constantia" w:cs="Times New Roman"/>
-          <w:color w:val="007789"/>
-          <w:sz w:val="32"/>
-          <w:szCs w:val="32"/>
-          <w:lang w:val="fr-FR" w:eastAsia="fr-CA"/>
-        </w:rPr>
-      </w:pPr>
-    </w:p>
-    <w:p>
-      <w:pPr>
-        <w:spacing w:beforeAutospacing="1" w:afterAutospacing="1" w:line="240" w:lineRule="auto"/>
-        <w:jc w:val="both"/>
-        <w:textAlignment w:val="baseline"/>
-        <w:rPr>
-          <w:rFonts w:ascii="Constantia" w:eastAsia="Times New Roman" w:hAnsi="Constantia" w:cs="Times New Roman"/>
-          <w:color w:val="007789"/>
-          <w:sz w:val="32"/>
-          <w:szCs w:val="32"/>
-          <w:lang w:val="fr-FR" w:eastAsia="fr-CA"/>
-        </w:rPr>
-      </w:pPr>
-    </w:p>
-    <w:p>
-      <w:pPr>
-        <w:spacing w:beforeAutospacing="1" w:afterAutospacing="1" w:line="240" w:lineRule="auto"/>
-        <w:jc w:val="both"/>
-        <w:textAlignment w:val="baseline"/>
-        <w:rPr>
-          <w:rFonts w:ascii="Constantia" w:eastAsia="Times New Roman" w:hAnsi="Constantia" w:cs="Times New Roman"/>
-          <w:color w:val="007789"/>
-          <w:sz w:val="32"/>
-          <w:szCs w:val="32"/>
-          <w:lang w:val="fr-FR" w:eastAsia="fr-CA"/>
-        </w:rPr>
-      </w:pPr>
-    </w:p>
-    <w:p>
-      <w:pPr>
-        <w:pStyle w:val="En-ttedetabledesmatires"/>
-        <w:outlineLvl w:val="0"/>
-        <w:rPr>
-          <w:rStyle w:val="Rfrenceintense"/>
-        </w:rPr>
-      </w:pPr>
-      <w:bookmarkStart w:id="19" w:name="_Toc51846230"/>
-      <w:r>
-        <w:rPr>
-          <w:rStyle w:val="Rfrenceintense"/>
-        </w:rPr>
-        <w:lastRenderedPageBreak/>
-        <w:t>Architecture matérielle</w:t>
-      </w:r>
-      <w:bookmarkEnd w:id="19"/>
-    </w:p>
-    <w:p>
-      <w:pPr>
-        <w:keepNext/>
-        <w:rPr>
-          <w:rFonts w:ascii="Constantia" w:hAnsi="Constantia"/>
-          <w:color w:val="595959" w:themeColor="text1" w:themeTint="A6"/>
-        </w:rPr>
-      </w:pPr>
-      <w:r>
-        <w:rPr>
-          <w:rFonts w:ascii="Constantia" w:hAnsi="Constantia"/>
-          <w:color w:val="595959" w:themeColor="text1" w:themeTint="A6"/>
-        </w:rPr>
-        <w:t xml:space="preserve">La </w:t>
-      </w:r>
-      <w:r>
-        <w:rPr>
-          <w:rFonts w:ascii="Constantia" w:hAnsi="Constantia"/>
-          <w:color w:val="595959" w:themeColor="text1" w:themeTint="A6"/>
-        </w:rPr>
-        <w:fldChar w:fldCharType="begin"/>
-      </w:r>
-      <w:r>
-        <w:rPr>
-          <w:rFonts w:ascii="Constantia" w:hAnsi="Constantia"/>
-          <w:color w:val="595959" w:themeColor="text1" w:themeTint="A6"/>
-        </w:rPr>
-        <w:instrText xml:space="preserve"> REF _Ref51844298 \h  \* MERGEFORMAT </w:instrText>
-      </w:r>
-      <w:r>
-        <w:rPr>
-          <w:rFonts w:ascii="Constantia" w:hAnsi="Constantia"/>
-          <w:color w:val="595959" w:themeColor="text1" w:themeTint="A6"/>
-        </w:rPr>
-      </w:r>
-      <w:r>
-        <w:rPr>
-          <w:rFonts w:ascii="Constantia" w:hAnsi="Constantia"/>
-          <w:color w:val="595959" w:themeColor="text1" w:themeTint="A6"/>
-        </w:rPr>
-        <w:fldChar w:fldCharType="separate"/>
-      </w:r>
-      <w:r>
-        <w:rPr>
-          <w:rFonts w:ascii="Constantia" w:hAnsi="Constantia"/>
-          <w:color w:val="595959" w:themeColor="text1" w:themeTint="A6"/>
-        </w:rPr>
-        <w:t xml:space="preserve">figure </w:t>
-      </w:r>
-      <w:r>
-        <w:rPr>
-          <w:rFonts w:ascii="Constantia" w:hAnsi="Constantia"/>
-          <w:noProof/>
-          <w:color w:val="595959" w:themeColor="text1" w:themeTint="A6"/>
-        </w:rPr>
-        <w:t>2</w:t>
-      </w:r>
-      <w:r>
-        <w:rPr>
-          <w:rFonts w:ascii="Constantia" w:hAnsi="Constantia"/>
-          <w:color w:val="595959" w:themeColor="text1" w:themeTint="A6"/>
-        </w:rPr>
-        <w:fldChar w:fldCharType="end"/>
-      </w:r>
-      <w:r>
-        <w:rPr>
-          <w:rFonts w:ascii="Constantia" w:hAnsi="Constantia"/>
-          <w:color w:val="595959" w:themeColor="text1" w:themeTint="A6"/>
-        </w:rPr>
-        <w:t xml:space="preserve"> présente l’architecture matérielle</w:t>
-      </w:r>
-    </w:p>
-    <w:p>
-      <w:pPr>
-        <w:keepNext/>
-      </w:pPr>
-      <w:r>
-        <w:rPr>
-          <w:noProof/>
-          <w:lang w:eastAsia="fr-CA"/>
-        </w:rPr>
-        <w:drawing>
-          <wp:inline distT="0" distB="0" distL="0" distR="0" wp14:anchorId="01B6EDCA" wp14:editId="3DCA5447">
-            <wp:extent cx="3248025" cy="2295525"/>
-            <wp:effectExtent l="0" t="0" r="9525" b="9525"/>
-            <wp:docPr id="10" name="Image 10" descr="U:\Avant-derniere session\Yves\DOC\architectures-HARDWARE.png"/>
-            <wp:cNvGraphicFramePr>
-              <a:graphicFrameLocks xmlns:a="http://schemas.openxmlformats.org/drawingml/2006/main" noChangeAspect="1"/>
-            </wp:cNvGraphicFramePr>
-            <a:graphic xmlns:a="http://schemas.openxmlformats.org/drawingml/2006/main">
-              <a:graphicData uri="http://schemas.openxmlformats.org/drawingml/2006/picture">
-                <pic:pic xmlns:pic="http://schemas.openxmlformats.org/drawingml/2006/picture">
-                  <pic:nvPicPr>
-                    <pic:cNvPr id="0" name="Picture 4" descr="U:\Avant-derniere session\Yves\DOC\architectures-HARDWARE.png"/>
                     <pic:cNvPicPr>
                       <a:picLocks noChangeAspect="1" noChangeArrowheads="1"/>
                     </pic:cNvPicPr>
@@ -7895,33 +7580,241 @@
     <w:p>
       <w:pPr>
         <w:pStyle w:val="Lgende"/>
+        <w:jc w:val="both"/>
+        <w:rPr>
+          <w:rFonts w:ascii="Constantia" w:eastAsia="Times New Roman" w:hAnsi="Constantia" w:cs="Times New Roman"/>
+          <w:color w:val="007789"/>
+          <w:sz w:val="32"/>
+          <w:szCs w:val="32"/>
+          <w:lang w:val="fr-FR" w:eastAsia="fr-CA"/>
+        </w:rPr>
+      </w:pPr>
+      <w:bookmarkStart w:id="17" w:name="_Ref51844342"/>
+      <w:bookmarkStart w:id="18" w:name="_Toc51845922"/>
+      <w:r>
+        <w:t xml:space="preserve">Figure </w:t>
+      </w:r>
+      <w:fldSimple w:instr=" SEQ Figure \* ARABIC ">
+        <w:r>
+          <w:rPr>
+            <w:noProof/>
+          </w:rPr>
+          <w:t>1</w:t>
+        </w:r>
+      </w:fldSimple>
+      <w:bookmarkEnd w:id="17"/>
+      <w:r>
+        <w:t>: Architecture système</w:t>
+      </w:r>
+      <w:bookmarkEnd w:id="18"/>
+    </w:p>
+    <w:p>
+      <w:pPr>
+        <w:spacing w:beforeAutospacing="1" w:afterAutospacing="1" w:line="240" w:lineRule="auto"/>
+        <w:jc w:val="both"/>
+        <w:textAlignment w:val="baseline"/>
+        <w:rPr>
+          <w:rFonts w:ascii="Constantia" w:eastAsia="Times New Roman" w:hAnsi="Constantia" w:cs="Times New Roman"/>
+          <w:color w:val="007789"/>
+          <w:sz w:val="32"/>
+          <w:szCs w:val="32"/>
+          <w:lang w:val="fr-FR" w:eastAsia="fr-CA"/>
+        </w:rPr>
+      </w:pPr>
+    </w:p>
+    <w:p>
+      <w:pPr>
+        <w:spacing w:beforeAutospacing="1" w:afterAutospacing="1" w:line="240" w:lineRule="auto"/>
+        <w:jc w:val="both"/>
+        <w:textAlignment w:val="baseline"/>
+        <w:rPr>
+          <w:rFonts w:ascii="Constantia" w:eastAsia="Times New Roman" w:hAnsi="Constantia" w:cs="Times New Roman"/>
+          <w:color w:val="007789"/>
+          <w:sz w:val="32"/>
+          <w:szCs w:val="32"/>
+          <w:lang w:val="fr-FR" w:eastAsia="fr-CA"/>
+        </w:rPr>
+      </w:pPr>
+    </w:p>
+    <w:p>
+      <w:pPr>
+        <w:spacing w:beforeAutospacing="1" w:afterAutospacing="1" w:line="240" w:lineRule="auto"/>
+        <w:jc w:val="both"/>
+        <w:textAlignment w:val="baseline"/>
+        <w:rPr>
+          <w:rFonts w:ascii="Constantia" w:eastAsia="Times New Roman" w:hAnsi="Constantia" w:cs="Times New Roman"/>
+          <w:color w:val="007789"/>
+          <w:sz w:val="32"/>
+          <w:szCs w:val="32"/>
+          <w:lang w:val="fr-FR" w:eastAsia="fr-CA"/>
+        </w:rPr>
+      </w:pPr>
+    </w:p>
+    <w:p>
+      <w:pPr>
+        <w:pStyle w:val="En-ttedetabledesmatires"/>
+        <w:outlineLvl w:val="0"/>
+        <w:rPr>
+          <w:rStyle w:val="Rfrenceintense"/>
+        </w:rPr>
+      </w:pPr>
+      <w:bookmarkStart w:id="19" w:name="_Toc51846230"/>
+      <w:r>
+        <w:rPr>
+          <w:rStyle w:val="Rfrenceintense"/>
+        </w:rPr>
+        <w:t>Architecture matérielle</w:t>
+      </w:r>
+      <w:bookmarkEnd w:id="19"/>
+    </w:p>
+    <w:p>
+      <w:pPr>
+        <w:keepNext/>
+        <w:rPr>
+          <w:rFonts w:ascii="Constantia" w:hAnsi="Constantia"/>
+          <w:color w:val="595959" w:themeColor="text1" w:themeTint="A6"/>
+        </w:rPr>
+      </w:pPr>
+      <w:r>
+        <w:rPr>
+          <w:rFonts w:ascii="Constantia" w:hAnsi="Constantia"/>
+          <w:color w:val="595959" w:themeColor="text1" w:themeTint="A6"/>
+        </w:rPr>
+        <w:t xml:space="preserve">La </w:t>
+      </w:r>
+      <w:r>
+        <w:rPr>
+          <w:rFonts w:ascii="Constantia" w:hAnsi="Constantia"/>
+          <w:color w:val="595959" w:themeColor="text1" w:themeTint="A6"/>
+        </w:rPr>
+        <w:fldChar w:fldCharType="begin"/>
+      </w:r>
+      <w:r>
+        <w:rPr>
+          <w:rFonts w:ascii="Constantia" w:hAnsi="Constantia"/>
+          <w:color w:val="595959" w:themeColor="text1" w:themeTint="A6"/>
+        </w:rPr>
+        <w:instrText xml:space="preserve"> REF _Ref51844298 \h  \* MERGEFORMAT </w:instrText>
+      </w:r>
+      <w:r>
+        <w:rPr>
+          <w:rFonts w:ascii="Constantia" w:hAnsi="Constantia"/>
+          <w:color w:val="595959" w:themeColor="text1" w:themeTint="A6"/>
+        </w:rPr>
+      </w:r>
+      <w:r>
+        <w:rPr>
+          <w:rFonts w:ascii="Constantia" w:hAnsi="Constantia"/>
+          <w:color w:val="595959" w:themeColor="text1" w:themeTint="A6"/>
+        </w:rPr>
+        <w:fldChar w:fldCharType="separate"/>
+      </w:r>
+      <w:r>
+        <w:rPr>
+          <w:rFonts w:ascii="Constantia" w:hAnsi="Constantia"/>
+          <w:color w:val="595959" w:themeColor="text1" w:themeTint="A6"/>
+        </w:rPr>
+        <w:t xml:space="preserve">figure </w:t>
+      </w:r>
+      <w:r>
+        <w:rPr>
+          <w:rFonts w:ascii="Constantia" w:hAnsi="Constantia"/>
+          <w:noProof/>
+          <w:color w:val="595959" w:themeColor="text1" w:themeTint="A6"/>
+        </w:rPr>
+        <w:t>2</w:t>
+      </w:r>
+      <w:r>
+        <w:rPr>
+          <w:rFonts w:ascii="Constantia" w:hAnsi="Constantia"/>
+          <w:color w:val="595959" w:themeColor="text1" w:themeTint="A6"/>
+        </w:rPr>
+        <w:fldChar w:fldCharType="end"/>
+      </w:r>
+      <w:r>
+        <w:rPr>
+          <w:rFonts w:ascii="Constantia" w:hAnsi="Constantia"/>
+          <w:color w:val="595959" w:themeColor="text1" w:themeTint="A6"/>
+        </w:rPr>
+        <w:t xml:space="preserve"> présente l’architecture matérielle</w:t>
+      </w:r>
+    </w:p>
+    <w:p>
+      <w:pPr>
+        <w:keepNext/>
+      </w:pPr>
+      <w:r>
+        <w:rPr>
+          <w:noProof/>
+          <w:lang w:eastAsia="fr-CA"/>
+        </w:rPr>
+        <w:drawing>
+          <wp:inline distT="0" distB="0" distL="0" distR="0" wp14:anchorId="01B6EDCA" wp14:editId="3DCA5447">
+            <wp:extent cx="3248025" cy="2295525"/>
+            <wp:effectExtent l="0" t="0" r="9525" b="9525"/>
+            <wp:docPr id="10" name="Image 10" descr="U:\Avant-derniere session\Yves\DOC\architectures-HARDWARE.png"/>
+            <wp:cNvGraphicFramePr>
+              <a:graphicFrameLocks xmlns:a="http://schemas.openxmlformats.org/drawingml/2006/main" noChangeAspect="1"/>
+            </wp:cNvGraphicFramePr>
+            <a:graphic xmlns:a="http://schemas.openxmlformats.org/drawingml/2006/main">
+              <a:graphicData uri="http://schemas.openxmlformats.org/drawingml/2006/picture">
+                <pic:pic xmlns:pic="http://schemas.openxmlformats.org/drawingml/2006/picture">
+                  <pic:nvPicPr>
+                    <pic:cNvPr id="0" name="Picture 4" descr="U:\Avant-derniere session\Yves\DOC\architectures-HARDWARE.png"/>
+                    <pic:cNvPicPr>
+                      <a:picLocks noChangeAspect="1" noChangeArrowheads="1"/>
+                    </pic:cNvPicPr>
+                  </pic:nvPicPr>
+                  <pic:blipFill>
+                    <a:blip r:embed="rId9">
+                      <a:extLst>
+                        <a:ext uri="{28A0092B-C50C-407E-A947-70E740481C1C}">
+                          <a14:useLocalDpi xmlns:a14="http://schemas.microsoft.com/office/drawing/2010/main" val="0"/>
+                        </a:ext>
+                      </a:extLst>
+                    </a:blip>
+                    <a:srcRect/>
+                    <a:stretch>
+                      <a:fillRect/>
+                    </a:stretch>
+                  </pic:blipFill>
+                  <pic:spPr bwMode="auto">
+                    <a:xfrm>
+                      <a:off x="0" y="0"/>
+                      <a:ext cx="3248025" cy="2295525"/>
+                    </a:xfrm>
+                    <a:prstGeom prst="rect">
+                      <a:avLst/>
+                    </a:prstGeom>
+                    <a:noFill/>
+                    <a:ln>
+                      <a:noFill/>
+                    </a:ln>
+                  </pic:spPr>
+                </pic:pic>
+              </a:graphicData>
+            </a:graphic>
+          </wp:inline>
+        </w:drawing>
+      </w:r>
+    </w:p>
+    <w:p>
+      <w:pPr>
+        <w:pStyle w:val="Lgende"/>
       </w:pPr>
       <w:bookmarkStart w:id="20" w:name="_Ref51844298"/>
       <w:bookmarkStart w:id="21" w:name="_Toc51845923"/>
       <w:r>
         <w:t xml:space="preserve">Figure </w:t>
       </w:r>
-      <w:r>
-        <w:fldChar w:fldCharType="begin"/>
-      </w:r>
-      <w:r>
-        <w:instrText xml:space="preserve"> SEQ Figure \* ARABIC </w:instrText>
-      </w:r>
-      <w:r>
-        <w:fldChar w:fldCharType="separate"/>
-      </w:r>
-      <w:r>
-        <w:rPr>
-          <w:noProof/>
-        </w:rPr>
-        <w:t>2</w:t>
-      </w:r>
-      <w:r>
-        <w:rPr>
-          <w:noProof/>
-        </w:rPr>
-        <w:fldChar w:fldCharType="end"/>
-      </w:r>
+      <w:fldSimple w:instr=" SEQ Figure \* ARABIC ">
+        <w:r>
+          <w:rPr>
+            <w:noProof/>
+          </w:rPr>
+          <w:t>2</w:t>
+        </w:r>
+      </w:fldSimple>
       <w:bookmarkEnd w:id="20"/>
       <w:r>
         <w:t>: Architecture matérielle</w:t>
@@ -8046,7 +7939,7 @@
                     </pic:cNvPicPr>
                   </pic:nvPicPr>
                   <pic:blipFill>
-                    <a:blip r:embed="rId9">
+                    <a:blip r:embed="rId10">
                       <a:extLst>
                         <a:ext uri="{28A0092B-C50C-407E-A947-70E740481C1C}">
                           <a14:useLocalDpi xmlns:a14="http://schemas.microsoft.com/office/drawing/2010/main" val="0"/>
@@ -8087,27 +7980,14 @@
       <w:r>
         <w:t xml:space="preserve">Figure </w:t>
       </w:r>
-      <w:r>
-        <w:fldChar w:fldCharType="begin"/>
-      </w:r>
-      <w:r>
-        <w:instrText xml:space="preserve"> SEQ Figure \* ARABIC </w:instrText>
-      </w:r>
-      <w:r>
-        <w:fldChar w:fldCharType="separate"/>
-      </w:r>
-      <w:r>
-        <w:rPr>
-          <w:noProof/>
-        </w:rPr>
-        <w:t>3</w:t>
-      </w:r>
-      <w:r>
-        <w:rPr>
-          <w:noProof/>
-        </w:rPr>
-        <w:fldChar w:fldCharType="end"/>
-      </w:r>
+      <w:fldSimple w:instr=" SEQ Figure \* ARABIC ">
+        <w:r>
+          <w:rPr>
+            <w:noProof/>
+          </w:rPr>
+          <w:t>3</w:t>
+        </w:r>
+      </w:fldSimple>
       <w:bookmarkEnd w:id="23"/>
       <w:r>
         <w:t>: Architecture logicielle</w:t>
@@ -8127,7 +8007,6 @@
           <w:rFonts w:ascii="Constantia" w:hAnsi="Constantia"/>
           <w:color w:val="595959" w:themeColor="text1" w:themeTint="A6"/>
         </w:rPr>
-        <w:lastRenderedPageBreak/>
         <w:t xml:space="preserve">La </w:t>
       </w:r>
       <w:r>
@@ -8258,27 +8137,14 @@
                             <w:r>
                               <w:t xml:space="preserve">Figure </w:t>
                             </w:r>
-                            <w:r>
-                              <w:fldChar w:fldCharType="begin"/>
-                            </w:r>
-                            <w:r>
-                              <w:instrText xml:space="preserve"> SEQ Figure \* ARABIC </w:instrText>
-                            </w:r>
-                            <w:r>
-                              <w:fldChar w:fldCharType="separate"/>
-                            </w:r>
-                            <w:r>
-                              <w:rPr>
-                                <w:noProof/>
-                              </w:rPr>
-                              <w:t>4</w:t>
-                            </w:r>
-                            <w:r>
-                              <w:rPr>
-                                <w:noProof/>
-                              </w:rPr>
-                              <w:fldChar w:fldCharType="end"/>
-                            </w:r>
+                            <w:fldSimple w:instr=" SEQ Figure \* ARABIC ">
+                              <w:r>
+                                <w:rPr>
+                                  <w:noProof/>
+                                </w:rPr>
+                                <w:t>4</w:t>
+                              </w:r>
+                            </w:fldSimple>
                             <w:r>
                               <w:t>: Architecture logicielle: réseau neuronal</w:t>
                             </w:r>
@@ -8386,7 +8252,7 @@
                     </pic:cNvPicPr>
                   </pic:nvPicPr>
                   <pic:blipFill>
-                    <a:blip r:embed="rId10"/>
+                    <a:blip r:embed="rId11"/>
                     <a:stretch>
                       <a:fillRect/>
                     </a:stretch>
@@ -8563,7 +8429,7 @@
           <w:rStyle w:val="Rfrenceintense"/>
         </w:rPr>
       </w:pPr>
-      <w:bookmarkStart w:id="29" w:name="_Toc51846232"/>
+      <w:bookmarkStart w:id="27" w:name="_Toc51846232"/>
       <w:r>
         <w:rPr>
           <w:rStyle w:val="Rfrenceintense"/>
@@ -8571,7 +8437,7 @@
         <w:lastRenderedPageBreak/>
         <w:t>Identification et gestion des risques</w:t>
       </w:r>
-      <w:bookmarkEnd w:id="29"/>
+      <w:bookmarkEnd w:id="27"/>
     </w:p>
     <w:p>
       <w:pPr>
@@ -8926,288 +8792,21 @@
         <w:pStyle w:val="En-ttedetabledesmatires"/>
         <w:outlineLvl w:val="0"/>
         <w:rPr>
-          <w:b/>
-          <w:bCs/>
-          <w:smallCaps/>
-          <w:color w:val="5B9BD5" w:themeColor="accent1"/>
-          <w:spacing w:val="5"/>
-        </w:rPr>
-      </w:pPr>
-      <w:bookmarkStart w:id="30" w:name="_Toc51846233"/>
-      <w:r>
-        <w:rPr>
           <w:rStyle w:val="Rfrenceintense"/>
         </w:rPr>
+      </w:pPr>
+      <w:bookmarkStart w:id="28" w:name="_Toc51846233"/>
+      <w:r>
+        <w:rPr>
+          <w:rStyle w:val="Rfrenceintense"/>
+        </w:rPr>
         <w:t>Planification</w:t>
       </w:r>
-      <w:bookmarkEnd w:id="30"/>
-    </w:p>
-    <w:p>
-      <w:pPr>
-        <w:pStyle w:val="Titre1"/>
-      </w:pPr>
-      <w:r>
-        <w:t xml:space="preserve">Planification : </w:t>
-      </w:r>
-    </w:p>
-    <w:p>
-      <w:pPr>
-        <w:pStyle w:val="Paragraphedeliste"/>
-        <w:numPr>
-          <w:ilvl w:val="0"/>
-          <w:numId w:val="4"/>
-        </w:numPr>
-      </w:pPr>
-      <w:r>
-        <w:t>Requis :</w:t>
-      </w:r>
-    </w:p>
-    <w:p>
-      <w:pPr>
-        <w:pStyle w:val="Paragraphedeliste"/>
-        <w:numPr>
-          <w:ilvl w:val="1"/>
-          <w:numId w:val="4"/>
-        </w:numPr>
-      </w:pPr>
-      <w:r>
-        <w:t>Système</w:t>
-      </w:r>
-    </w:p>
-    <w:p>
-      <w:pPr>
-        <w:pStyle w:val="Paragraphedeliste"/>
-        <w:numPr>
-          <w:ilvl w:val="1"/>
-          <w:numId w:val="4"/>
-        </w:numPr>
-      </w:pPr>
-      <w:r>
-        <w:t>Matériel</w:t>
-      </w:r>
-    </w:p>
-    <w:p>
-      <w:pPr>
-        <w:pStyle w:val="Paragraphedeliste"/>
-        <w:numPr>
-          <w:ilvl w:val="1"/>
-          <w:numId w:val="4"/>
-        </w:numPr>
-      </w:pPr>
-      <w:r>
-        <w:t>Logiciel</w:t>
-      </w:r>
-    </w:p>
-    <w:p>
-      <w:pPr>
-        <w:pStyle w:val="Paragraphedeliste"/>
-        <w:numPr>
-          <w:ilvl w:val="0"/>
-          <w:numId w:val="4"/>
-        </w:numPr>
-      </w:pPr>
-      <w:r>
-        <w:t>Schémas blocs :</w:t>
-      </w:r>
-    </w:p>
-    <w:p>
-      <w:pPr>
-        <w:pStyle w:val="Paragraphedeliste"/>
-        <w:numPr>
-          <w:ilvl w:val="1"/>
-          <w:numId w:val="4"/>
-        </w:numPr>
-      </w:pPr>
-      <w:r>
-        <w:t>Architecture logicielle</w:t>
-      </w:r>
-    </w:p>
-    <w:p>
-      <w:pPr>
-        <w:pStyle w:val="Paragraphedeliste"/>
-        <w:numPr>
-          <w:ilvl w:val="1"/>
-          <w:numId w:val="4"/>
-        </w:numPr>
-      </w:pPr>
-      <w:r>
-        <w:t>Ordinogramme</w:t>
-      </w:r>
-    </w:p>
-    <w:p>
-      <w:pPr>
-        <w:pStyle w:val="Paragraphedeliste"/>
-        <w:numPr>
-          <w:ilvl w:val="0"/>
-          <w:numId w:val="4"/>
-        </w:numPr>
-      </w:pPr>
-      <w:r>
-        <w:t>Fiche techniques :</w:t>
-      </w:r>
-    </w:p>
-    <w:p>
-      <w:pPr>
-        <w:pStyle w:val="Paragraphedeliste"/>
-        <w:numPr>
-          <w:ilvl w:val="1"/>
-          <w:numId w:val="4"/>
-        </w:numPr>
-      </w:pPr>
-      <w:r>
-        <w:t>Comprendre le fonctionnement des éléments.</w:t>
-      </w:r>
-    </w:p>
-    <w:p>
-      <w:pPr>
-        <w:pStyle w:val="Paragraphedeliste"/>
-        <w:numPr>
-          <w:ilvl w:val="0"/>
-          <w:numId w:val="4"/>
-        </w:numPr>
-      </w:pPr>
-      <w:r>
-        <w:t>Montage :</w:t>
-      </w:r>
-    </w:p>
-    <w:p>
-      <w:pPr>
-        <w:pStyle w:val="Paragraphedeliste"/>
-        <w:numPr>
-          <w:ilvl w:val="1"/>
-          <w:numId w:val="4"/>
-        </w:numPr>
-      </w:pPr>
-      <w:r>
-        <w:t>Schéma de connexion</w:t>
-      </w:r>
-    </w:p>
-    <w:p>
-      <w:pPr>
-        <w:pStyle w:val="Paragraphedeliste"/>
-        <w:numPr>
-          <w:ilvl w:val="1"/>
-          <w:numId w:val="4"/>
-        </w:numPr>
-      </w:pPr>
-      <w:r>
-        <w:t>Faire le Montage</w:t>
-      </w:r>
-    </w:p>
-    <w:p>
-      <w:pPr>
-        <w:pStyle w:val="Paragraphedeliste"/>
-        <w:numPr>
-          <w:ilvl w:val="0"/>
-          <w:numId w:val="4"/>
-        </w:numPr>
-      </w:pPr>
-      <w:r>
-        <w:t>Programme initial :</w:t>
-      </w:r>
-    </w:p>
-    <w:p>
-      <w:pPr>
-        <w:pStyle w:val="Paragraphedeliste"/>
-        <w:numPr>
-          <w:ilvl w:val="1"/>
-          <w:numId w:val="4"/>
-        </w:numPr>
-      </w:pPr>
-      <w:r>
-        <w:t>Pseudocode</w:t>
-      </w:r>
-    </w:p>
-    <w:p>
-      <w:pPr>
-        <w:pStyle w:val="Paragraphedeliste"/>
-        <w:numPr>
-          <w:ilvl w:val="1"/>
-          <w:numId w:val="4"/>
-        </w:numPr>
-      </w:pPr>
-      <w:r>
-        <w:t>Faire les modules</w:t>
-      </w:r>
-    </w:p>
-    <w:p>
-      <w:pPr>
-        <w:pStyle w:val="Paragraphedeliste"/>
-        <w:numPr>
-          <w:ilvl w:val="1"/>
-          <w:numId w:val="4"/>
-        </w:numPr>
-      </w:pPr>
-      <w:r>
-        <w:t>Tester les éléments</w:t>
-      </w:r>
-    </w:p>
-    <w:p>
-      <w:pPr>
-        <w:pStyle w:val="Paragraphedeliste"/>
-        <w:numPr>
-          <w:ilvl w:val="0"/>
-          <w:numId w:val="4"/>
-        </w:numPr>
-      </w:pPr>
-      <w:r>
-        <w:t>Programme principal :</w:t>
-      </w:r>
-    </w:p>
-    <w:p>
-      <w:pPr>
-        <w:pStyle w:val="Paragraphedeliste"/>
-        <w:numPr>
-          <w:ilvl w:val="1"/>
-          <w:numId w:val="4"/>
-        </w:numPr>
-      </w:pPr>
-      <w:r>
-        <w:t>Faire le processus</w:t>
-      </w:r>
-    </w:p>
-    <w:p>
-      <w:pPr>
-        <w:pStyle w:val="Paragraphedeliste"/>
-        <w:numPr>
-          <w:ilvl w:val="0"/>
-          <w:numId w:val="4"/>
-        </w:numPr>
-      </w:pPr>
-      <w:r>
-        <w:t>Programme final :</w:t>
-      </w:r>
-    </w:p>
-    <w:p>
-      <w:pPr>
-        <w:pStyle w:val="Paragraphedeliste"/>
-        <w:numPr>
-          <w:ilvl w:val="1"/>
-          <w:numId w:val="4"/>
-        </w:numPr>
-      </w:pPr>
-      <w:r>
-        <w:t>Faire fonctionner la station avec le reste du système</w:t>
-      </w:r>
-    </w:p>
-    <w:p>
-      <w:pPr>
-        <w:pStyle w:val="Paragraphedeliste"/>
-        <w:numPr>
-          <w:ilvl w:val="0"/>
-          <w:numId w:val="4"/>
-        </w:numPr>
-      </w:pPr>
-      <w:r>
-        <w:t>Aider mes coéquipiers à finir si je finis avant eux.</w:t>
-      </w:r>
-    </w:p>
-    <w:p>
-      <w:pPr>
-        <w:spacing w:after="0" w:line="240" w:lineRule="auto"/>
-        <w:rPr>
-          <w:rFonts w:ascii="Constantia" w:eastAsia="Times New Roman" w:hAnsi="Constantia" w:cs="Arial"/>
-          <w:color w:val="000000"/>
+      <w:bookmarkEnd w:id="28"/>
+    </w:p>
+    <w:p>
+      <w:pPr>
+        <w:rPr>
           <w:lang w:eastAsia="fr-CA"/>
         </w:rPr>
       </w:pPr>
@@ -9296,7 +8895,6 @@
           <w:color w:val="000000"/>
           <w:lang w:eastAsia="fr-CA"/>
         </w:rPr>
-        <w:lastRenderedPageBreak/>
         <w:t>Accumuler de la documentation.</w:t>
       </w:r>
     </w:p>
@@ -9919,6 +9517,7 @@
           <w:color w:val="000000"/>
           <w:lang w:eastAsia="fr-CA"/>
         </w:rPr>
+        <w:lastRenderedPageBreak/>
         <w:t xml:space="preserve">Tests de </w:t>
       </w:r>
       <w:proofErr w:type="spellStart"/>
@@ -10498,7 +10097,6 @@
           <w:color w:val="000000"/>
           <w:lang w:eastAsia="fr-CA"/>
         </w:rPr>
-        <w:lastRenderedPageBreak/>
         <w:t>Empreintes terminées. (</w:t>
       </w:r>
       <w:proofErr w:type="gramStart"/>
@@ -11175,6 +10773,7 @@
           <w:color w:val="000000"/>
           <w:lang w:eastAsia="fr-CA"/>
         </w:rPr>
+        <w:lastRenderedPageBreak/>
         <w:t>Commander au moins 2 circuits imprimés (avoir pièces prêtes au moins en double). (</w:t>
       </w:r>
       <w:proofErr w:type="gramStart"/>
@@ -11738,7 +11337,6 @@
           <w:color w:val="000000"/>
           <w:lang w:eastAsia="fr-CA"/>
         </w:rPr>
-        <w:lastRenderedPageBreak/>
         <w:t>Perfectionner publication. (</w:t>
       </w:r>
       <w:proofErr w:type="gramStart"/>
@@ -11890,7 +11488,7 @@
           <w:rFonts w:ascii="Constantia" w:hAnsi="Constantia"/>
         </w:rPr>
       </w:pPr>
-      <w:bookmarkStart w:id="31" w:name="_Toc51846234"/>
+      <w:bookmarkStart w:id="29" w:name="_Toc51846234"/>
       <w:r>
         <w:rPr>
           <w:rStyle w:val="Rfrenceintense"/>
@@ -11898,7 +11496,7 @@
         </w:rPr>
         <w:t>Références</w:t>
       </w:r>
-      <w:bookmarkEnd w:id="31"/>
+      <w:bookmarkEnd w:id="29"/>
     </w:p>
     <w:p>
       <w:pPr>
@@ -11926,7 +11524,7 @@
           <w:rFonts w:ascii="Constantia" w:hAnsi="Constantia"/>
         </w:rPr>
       </w:pPr>
-      <w:hyperlink r:id="rId11" w:history="1">
+      <w:hyperlink r:id="rId12" w:history="1">
         <w:r>
           <w:rPr>
             <w:rStyle w:val="Lienhypertexte"/>
@@ -11962,7 +11560,7 @@
           <w:rFonts w:ascii="Constantia" w:hAnsi="Constantia"/>
         </w:rPr>
       </w:pPr>
-      <w:hyperlink r:id="rId12">
+      <w:hyperlink r:id="rId13">
         <w:r>
           <w:rPr>
             <w:rStyle w:val="InternetLink"/>
@@ -11978,64 +11576,20 @@
           <w:rFonts w:ascii="Constantia" w:hAnsi="Constantia"/>
         </w:rPr>
       </w:pPr>
-      <w:hyperlink r:id="rId13">
-        <w:r>
-          <w:rPr>
-            <w:rStyle w:val="InternetLink"/>
-            <w:rFonts w:ascii="Constantia" w:hAnsi="Constantia"/>
-          </w:rPr>
-          <w:t>http://download.ufactory.cc/docs/en/uArm-Metal-Develope</w:t>
-        </w:r>
-        <w:r>
-          <w:rPr>
-            <w:rStyle w:val="InternetLink"/>
-            <w:rFonts w:ascii="Constantia" w:hAnsi="Constantia"/>
-          </w:rPr>
-          <w:t>r</w:t>
-        </w:r>
-        <w:r>
-          <w:rPr>
-            <w:rStyle w:val="InternetLink"/>
-            <w:rFonts w:ascii="Constantia" w:hAnsi="Constantia"/>
-          </w:rPr>
-          <w:t>-Guide.pdf</w:t>
-        </w:r>
-      </w:hyperlink>
-    </w:p>
-    <w:p>
-      <w:pPr>
-        <w:rPr>
-          <w:rStyle w:val="InternetLink"/>
-          <w:rFonts w:ascii="Constantia" w:hAnsi="Constantia"/>
-        </w:rPr>
-      </w:pPr>
       <w:hyperlink r:id="rId14">
         <w:r>
           <w:rPr>
             <w:rStyle w:val="InternetLink"/>
             <w:rFonts w:ascii="Constantia" w:hAnsi="Constantia"/>
           </w:rPr>
-          <w:t>https://www.uctronics.com/downlo</w:t>
-        </w:r>
-        <w:r>
-          <w:rPr>
-            <w:rStyle w:val="InternetLink"/>
-            <w:rFonts w:ascii="Constantia" w:hAnsi="Constantia"/>
-          </w:rPr>
-          <w:t>a</w:t>
-        </w:r>
-        <w:r>
-          <w:rPr>
-            <w:rStyle w:val="InternetLink"/>
-            <w:rFonts w:ascii="Constantia" w:hAnsi="Constantia"/>
-          </w:rPr>
-          <w:t>d/cam_module/OV2640DS.pdf</w:t>
+          <w:t>http://download.ufactory.cc/docs/en/uArm-Metal-Developer-Guide.pdf</w:t>
         </w:r>
       </w:hyperlink>
     </w:p>
     <w:p>
       <w:pPr>
         <w:rPr>
+          <w:rStyle w:val="InternetLink"/>
           <w:rFonts w:ascii="Constantia" w:hAnsi="Constantia"/>
         </w:rPr>
       </w:pPr>
@@ -12045,21 +11599,23 @@
             <w:rStyle w:val="InternetLink"/>
             <w:rFonts w:ascii="Constantia" w:hAnsi="Constantia"/>
           </w:rPr>
-          <w:t>https://dl.espressif.com/dl/schematics/esp32</w:t>
+          <w:t>https://www.uctronics.com/download/cam_module/OV2640DS.pdf</w:t>
         </w:r>
+      </w:hyperlink>
+    </w:p>
+    <w:p>
+      <w:pPr>
+        <w:rPr>
+          <w:rFonts w:ascii="Constantia" w:hAnsi="Constantia"/>
+        </w:rPr>
+      </w:pPr>
+      <w:hyperlink r:id="rId16">
         <w:r>
           <w:rPr>
             <w:rStyle w:val="InternetLink"/>
             <w:rFonts w:ascii="Constantia" w:hAnsi="Constantia"/>
           </w:rPr>
-          <w:t>_</w:t>
-        </w:r>
-        <w:r>
-          <w:rPr>
-            <w:rStyle w:val="InternetLink"/>
-            <w:rFonts w:ascii="Constantia" w:hAnsi="Constantia"/>
-          </w:rPr>
-          <w:t>devkitc_v4-sch.pdf</w:t>
+          <w:t>https://dl.espressif.com/dl/schematics/esp32_devkitc_v4-sch.pdf</w:t>
         </w:r>
       </w:hyperlink>
     </w:p>
@@ -12069,7 +11625,7 @@
           <w:rFonts w:ascii="Constantia" w:hAnsi="Constantia"/>
         </w:rPr>
       </w:pPr>
-      <w:hyperlink r:id="rId16">
+      <w:hyperlink r:id="rId17">
         <w:r>
           <w:rPr>
             <w:rStyle w:val="InternetLink"/>
@@ -12098,7 +11654,7 @@
           <w:rFonts w:ascii="Constantia" w:hAnsi="Constantia"/>
         </w:rPr>
       </w:pPr>
-      <w:hyperlink r:id="rId17" w:history="1">
+      <w:hyperlink r:id="rId18" w:history="1">
         <w:r>
           <w:rPr>
             <w:rStyle w:val="Lienhypertexte"/>
@@ -12133,7 +11689,7 @@
           <w:rFonts w:ascii="Constantia" w:hAnsi="Constantia"/>
         </w:rPr>
       </w:pPr>
-      <w:hyperlink r:id="rId18" w:history="1">
+      <w:hyperlink r:id="rId19" w:history="1">
         <w:r>
           <w:rPr>
             <w:rStyle w:val="Lienhypertexte"/>
@@ -12150,7 +11706,7 @@
           <w:rFonts w:ascii="Constantia" w:hAnsi="Constantia"/>
         </w:rPr>
       </w:pPr>
-      <w:hyperlink r:id="rId19" w:history="1">
+      <w:hyperlink r:id="rId20" w:history="1">
         <w:r>
           <w:rPr>
             <w:rStyle w:val="Lienhypertexte"/>
@@ -12167,7 +11723,7 @@
           <w:rFonts w:ascii="Constantia" w:hAnsi="Constantia"/>
         </w:rPr>
       </w:pPr>
-      <w:hyperlink r:id="rId20" w:history="1">
+      <w:hyperlink r:id="rId21" w:history="1">
         <w:r>
           <w:rPr>
             <w:rStyle w:val="Lienhypertexte"/>
@@ -12218,27 +11774,13 @@
           <w:rFonts w:ascii="Constantia" w:hAnsi="Constantia"/>
         </w:rPr>
       </w:pPr>
-      <w:hyperlink r:id="rId21">
+      <w:hyperlink r:id="rId22">
         <w:r>
           <w:rPr>
             <w:rStyle w:val="InternetLink"/>
             <w:rFonts w:ascii="Constantia" w:hAnsi="Constantia"/>
           </w:rPr>
-          <w:t>https://arxiv.org/abs/1704</w:t>
-        </w:r>
-        <w:r>
-          <w:rPr>
-            <w:rStyle w:val="InternetLink"/>
-            <w:rFonts w:ascii="Constantia" w:hAnsi="Constantia"/>
-          </w:rPr>
-          <w:t>.</w:t>
-        </w:r>
-        <w:r>
-          <w:rPr>
-            <w:rStyle w:val="InternetLink"/>
-            <w:rFonts w:ascii="Constantia" w:hAnsi="Constantia"/>
-          </w:rPr>
-          <w:t>04861</w:t>
+          <w:t>https://arxiv.org/abs/1704.04861</w:t>
         </w:r>
       </w:hyperlink>
     </w:p>
@@ -12248,7 +11790,7 @@
           <w:rFonts w:ascii="Constantia" w:hAnsi="Constantia"/>
         </w:rPr>
       </w:pPr>
-      <w:hyperlink r:id="rId22">
+      <w:hyperlink r:id="rId23">
         <w:r>
           <w:rPr>
             <w:rStyle w:val="InternetLink"/>
@@ -12266,7 +11808,7 @@
           <w:u w:val="single"/>
         </w:rPr>
       </w:pPr>
-      <w:hyperlink r:id="rId23">
+      <w:hyperlink r:id="rId24">
         <w:r>
           <w:rPr>
             <w:rStyle w:val="InternetLink"/>
@@ -12295,7 +11837,7 @@
           <w:rFonts w:ascii="Constantia" w:hAnsi="Constantia"/>
         </w:rPr>
       </w:pPr>
-      <w:hyperlink r:id="rId24" w:history="1">
+      <w:hyperlink r:id="rId25" w:history="1">
         <w:r>
           <w:rPr>
             <w:rStyle w:val="Lienhypertexte"/>
@@ -12312,7 +11854,7 @@
           <w:rFonts w:ascii="Constantia" w:hAnsi="Constantia"/>
         </w:rPr>
       </w:pPr>
-      <w:hyperlink r:id="rId25" w:history="1">
+      <w:hyperlink r:id="rId26" w:history="1">
         <w:r>
           <w:rPr>
             <w:rStyle w:val="Lienhypertexte"/>
@@ -12343,7 +11885,7 @@
           <w:rFonts w:ascii="Constantia" w:hAnsi="Constantia"/>
         </w:rPr>
       </w:pPr>
-      <w:hyperlink r:id="rId26" w:history="1">
+      <w:hyperlink r:id="rId27" w:history="1">
         <w:r>
           <w:rPr>
             <w:rStyle w:val="Lienhypertexte"/>
@@ -12361,7 +11903,7 @@
           <w:u w:val="single"/>
         </w:rPr>
       </w:pPr>
-      <w:hyperlink r:id="rId27" w:history="1">
+      <w:hyperlink r:id="rId28" w:history="1">
         <w:r>
           <w:rPr>
             <w:rStyle w:val="Lienhypertexte"/>
@@ -12379,7 +11921,7 @@
           <w:u w:val="single"/>
         </w:rPr>
       </w:pPr>
-      <w:hyperlink r:id="rId28" w:history="1">
+      <w:hyperlink r:id="rId29" w:history="1">
         <w:r>
           <w:rPr>
             <w:rStyle w:val="Lienhypertexte"/>
@@ -12413,11 +11955,11 @@
         <w:pStyle w:val="En-ttedetabledesmatires"/>
         <w:outlineLvl w:val="0"/>
       </w:pPr>
-      <w:bookmarkStart w:id="32" w:name="_Toc51846235"/>
+      <w:bookmarkStart w:id="30" w:name="_Toc51846235"/>
       <w:r>
         <w:t>Liste des figures</w:t>
       </w:r>
-      <w:bookmarkEnd w:id="32"/>
+      <w:bookmarkEnd w:id="30"/>
     </w:p>
     <w:p>
       <w:pPr>
@@ -12650,7 +12192,7 @@
           <w:lang w:eastAsia="fr-CA"/>
         </w:rPr>
       </w:pPr>
-      <w:hyperlink r:id="rId29" w:anchor="_Toc51845925" w:history="1">
+      <w:hyperlink r:id="rId30" w:anchor="_Toc51845925" w:history="1">
         <w:r>
           <w:rPr>
             <w:rStyle w:val="Lienhypertexte"/>
@@ -12718,11 +12260,11 @@
         <w:pStyle w:val="En-ttedetabledesmatires"/>
         <w:outlineLvl w:val="0"/>
       </w:pPr>
-      <w:bookmarkStart w:id="33" w:name="_Toc51846236"/>
+      <w:bookmarkStart w:id="31" w:name="_Toc51846236"/>
       <w:r>
         <w:t>Liste des tableaux</w:t>
       </w:r>
-      <w:bookmarkEnd w:id="33"/>
+      <w:bookmarkEnd w:id="31"/>
     </w:p>
     <w:p>
       <w:pPr>
@@ -13447,15 +12989,6 @@
   </w:num>
   <w:num w:numId="3">
     <w:abstractNumId w:val="2"/>
-    <w:lvlOverride w:ilvl="0"/>
-    <w:lvlOverride w:ilvl="1"/>
-    <w:lvlOverride w:ilvl="2"/>
-    <w:lvlOverride w:ilvl="3"/>
-    <w:lvlOverride w:ilvl="4"/>
-    <w:lvlOverride w:ilvl="5"/>
-    <w:lvlOverride w:ilvl="6"/>
-    <w:lvlOverride w:ilvl="7"/>
-    <w:lvlOverride w:ilvl="8"/>
   </w:num>
   <w:num w:numId="4">
     <w:abstractNumId w:val="1"/>
@@ -14836,7 +14369,7 @@
 </file>
 
 <file path=customXml/itemProps1.xml><?xml version="1.0" encoding="utf-8"?>
-<ds:datastoreItem xmlns:ds="http://schemas.openxmlformats.org/officeDocument/2006/customXml" ds:itemID="{FABF9060-4450-437E-8C19-474164957440}">
+<ds:datastoreItem xmlns:ds="http://schemas.openxmlformats.org/officeDocument/2006/customXml" ds:itemID="{F1DC90D2-B251-4664-B1F6-A20DC99D24B1}">
   <ds:schemaRefs>
     <ds:schemaRef ds:uri="http://schemas.openxmlformats.org/officeDocument/2006/bibliography"/>
   </ds:schemaRefs>

</xml_diff>